<commit_message>
Fix and New Lab:
</commit_message>
<xml_diff>
--- a/Отчеты/Статья.docx
+++ b/Отчеты/Статья.docx
@@ -135,46 +135,31 @@
           <w:caps/>
           <w:sz w:val="28"/>
         </w:rPr>
-        <w:t>ЛАБОРАТОРНАЯ РАБОТА №</w:t>
-      </w:r>
-      <w:r>
+        <w:t>ЛАБОРАТОРНАЯ РАБОТА №СТАТЬЯ</w:t>
+      </w:r>
+    </w:p>
+    <w:p>
+      <w:pPr>
+        <w:jc w:val="center"/>
         <w:rPr>
           <w:caps/>
           <w:sz w:val="28"/>
         </w:rPr>
-        <w:t>СТАТЬЯ</w:t>
-      </w:r>
-    </w:p>
-    <w:p>
-      <w:pPr>
-        <w:jc w:val="center"/>
-        <w:rPr>
-          <w:caps/>
-          <w:sz w:val="28"/>
-        </w:rPr>
-      </w:pPr>
-    </w:p>
-    <w:p>
-      <w:pPr>
-        <w:jc w:val="center"/>
-        <w:rPr>
-          <w:sz w:val="28"/>
-        </w:rPr>
-      </w:pPr>
-      <w:r>
-        <w:rPr>
-          <w:sz w:val="28"/>
-        </w:rPr>
-        <w:t xml:space="preserve">по практике по учебной дисциплине </w:t>
-      </w:r>
-      <w:proofErr w:type="spellStart"/>
-      <w:r>
-        <w:rPr>
-          <w:sz w:val="28"/>
-        </w:rPr>
-        <w:t>КПиЯП</w:t>
-      </w:r>
-      <w:proofErr w:type="spellEnd"/>
+      </w:pPr>
+    </w:p>
+    <w:p>
+      <w:pPr>
+        <w:jc w:val="center"/>
+        <w:rPr>
+          <w:sz w:val="28"/>
+        </w:rPr>
+      </w:pPr>
+      <w:r>
+        <w:rPr>
+          <w:sz w:val="28"/>
+        </w:rPr>
+        <w:t>по практике по учебной дисциплине КПиЯП</w:t>
+      </w:r>
     </w:p>
     <w:p>
       <w:pPr>
@@ -338,23 +323,7 @@
           <w:szCs w:val="24"/>
         </w:rPr>
         <w:tab/>
-        <w:t xml:space="preserve">     </w:t>
-      </w:r>
-      <w:proofErr w:type="gramStart"/>
-      <w:r>
-        <w:rPr>
-          <w:sz w:val="28"/>
-          <w:szCs w:val="24"/>
-        </w:rPr>
-        <w:t xml:space="preserve">   (</w:t>
-      </w:r>
-      <w:proofErr w:type="gramEnd"/>
-      <w:r>
-        <w:rPr>
-          <w:sz w:val="28"/>
-          <w:szCs w:val="24"/>
-        </w:rPr>
-        <w:t>Е.Н. Коропа     )</w:t>
+        <w:t xml:space="preserve">        (Е.Н. Коропа     )</w:t>
       </w:r>
     </w:p>
     <w:p>
@@ -436,23 +405,7 @@
           <w:szCs w:val="24"/>
         </w:rPr>
         <w:tab/>
-        <w:t xml:space="preserve">    </w:t>
-      </w:r>
-      <w:proofErr w:type="gramStart"/>
-      <w:r>
-        <w:rPr>
-          <w:sz w:val="28"/>
-          <w:szCs w:val="24"/>
-        </w:rPr>
-        <w:t xml:space="preserve">   (</w:t>
-      </w:r>
-      <w:proofErr w:type="gramEnd"/>
-      <w:r>
-        <w:rPr>
-          <w:sz w:val="28"/>
-          <w:szCs w:val="24"/>
-        </w:rPr>
-        <w:t>А.С. Самойлов  )</w:t>
+        <w:t xml:space="preserve">       (А.С. Самойлов  )</w:t>
       </w:r>
     </w:p>
     <w:p>
@@ -556,14 +509,10 @@
     </w:p>
     <w:p>
       <w:r>
-        <w:t xml:space="preserve">Реализовать </w:t>
-      </w:r>
-      <w:r>
-        <w:t>статью</w:t>
-      </w:r>
-      <w:r>
-        <w:t xml:space="preserve"> по лапше</w:t>
-      </w:r>
+        <w:t>Реализовать статью</w:t>
+      </w:r>
+      <w:bookmarkStart w:id="0" w:name="_GoBack"/>
+      <w:bookmarkEnd w:id="0"/>
       <w:r>
         <w:t xml:space="preserve"> </w:t>
       </w:r>
@@ -599,7 +548,6 @@
           </w:rPr>
           <w:t>.</w:t>
         </w:r>
-        <w:proofErr w:type="spellStart"/>
         <w:r>
           <w:rPr>
             <w:rStyle w:val="a3"/>
@@ -607,7 +555,6 @@
           </w:rPr>
           <w:t>wonderzine</w:t>
         </w:r>
-        <w:proofErr w:type="spellEnd"/>
         <w:r>
           <w:rPr>
             <w:rStyle w:val="a3"/>
@@ -627,7 +574,6 @@
           </w:rPr>
           <w:t>/</w:t>
         </w:r>
-        <w:proofErr w:type="spellStart"/>
         <w:r>
           <w:rPr>
             <w:rStyle w:val="a3"/>
@@ -635,7 +581,6 @@
           </w:rPr>
           <w:t>wonderzine</w:t>
         </w:r>
-        <w:proofErr w:type="spellEnd"/>
         <w:r>
           <w:rPr>
             <w:rStyle w:val="a3"/>
@@ -707,7 +652,6 @@
           </w:rPr>
           <w:t>=</w:t>
         </w:r>
-        <w:proofErr w:type="spellStart"/>
         <w:r>
           <w:rPr>
             <w:rStyle w:val="a3"/>
@@ -715,7 +659,6 @@
           </w:rPr>
           <w:t>readmore</w:t>
         </w:r>
-        <w:proofErr w:type="spellEnd"/>
       </w:hyperlink>
     </w:p>
     <w:p>
@@ -731,6 +674,9 @@
         <w:ind w:firstLine="708"/>
       </w:pPr>
       <w:r>
+        <w:rPr>
+          <w:noProof/>
+        </w:rPr>
         <w:drawing>
           <wp:inline distT="0" distB="0" distL="0" distR="0" wp14:anchorId="740E470D" wp14:editId="7A5CA4F5">
             <wp:extent cx="5298370" cy="2989855"/>
@@ -773,6 +719,9 @@
         <w:ind w:firstLine="708"/>
       </w:pPr>
       <w:r>
+        <w:rPr>
+          <w:noProof/>
+        </w:rPr>
         <w:drawing>
           <wp:inline distT="0" distB="0" distL="0" distR="0" wp14:anchorId="4EB9D8E4" wp14:editId="722CECCE">
             <wp:extent cx="5317317" cy="3018167"/>
@@ -815,6 +764,9 @@
         <w:ind w:firstLine="708"/>
       </w:pPr>
       <w:r>
+        <w:rPr>
+          <w:noProof/>
+        </w:rPr>
         <w:lastRenderedPageBreak/>
         <w:drawing>
           <wp:inline distT="0" distB="0" distL="0" distR="0" wp14:anchorId="2227F251" wp14:editId="38CB209A">
@@ -858,6 +810,9 @@
         <w:ind w:firstLine="708"/>
       </w:pPr>
       <w:r>
+        <w:rPr>
+          <w:noProof/>
+        </w:rPr>
         <w:drawing>
           <wp:inline distT="0" distB="0" distL="0" distR="0" wp14:anchorId="59526BAE" wp14:editId="2DB87DB6">
             <wp:extent cx="5288151" cy="3007265"/>
@@ -903,6 +858,9 @@
         </w:rPr>
       </w:pPr>
       <w:r>
+        <w:rPr>
+          <w:noProof/>
+        </w:rPr>
         <w:drawing>
           <wp:inline distT="0" distB="0" distL="0" distR="0" wp14:anchorId="7248619B" wp14:editId="5DD56D9E">
             <wp:extent cx="2772162" cy="1162212"/>
@@ -946,6 +904,9 @@
         <w:t xml:space="preserve"> </w:t>
       </w:r>
       <w:r>
+        <w:rPr>
+          <w:noProof/>
+        </w:rPr>
         <w:drawing>
           <wp:inline distT="0" distB="0" distL="0" distR="0" wp14:anchorId="39767CCB" wp14:editId="119E4899">
             <wp:extent cx="2248214" cy="1028844"/>
@@ -988,6 +949,9 @@
         <w:ind w:firstLine="708"/>
       </w:pPr>
       <w:r>
+        <w:rPr>
+          <w:noProof/>
+        </w:rPr>
         <w:lastRenderedPageBreak/>
         <w:drawing>
           <wp:inline distT="0" distB="0" distL="0" distR="0" wp14:anchorId="159CFC78" wp14:editId="428E3BBE">
@@ -1031,6 +995,9 @@
         <w:ind w:firstLine="708"/>
       </w:pPr>
       <w:r>
+        <w:rPr>
+          <w:noProof/>
+        </w:rPr>
         <w:drawing>
           <wp:inline distT="0" distB="0" distL="0" distR="0" wp14:anchorId="4DC7D16C" wp14:editId="05BA07C3">
             <wp:extent cx="5734850" cy="3915321"/>
@@ -1078,31 +1045,30 @@
       <w:r>
         <w:t xml:space="preserve">Код программы окна </w:t>
       </w:r>
-      <w:proofErr w:type="spellStart"/>
       <w:r>
         <w:rPr>
           <w:lang w:val="en-US"/>
         </w:rPr>
         <w:t>MainWindows</w:t>
       </w:r>
-      <w:proofErr w:type="spellEnd"/>
       <w:r>
         <w:t>.</w:t>
       </w:r>
-      <w:proofErr w:type="spellStart"/>
       <w:r>
         <w:rPr>
           <w:lang w:val="en-US"/>
         </w:rPr>
         <w:t>xaml</w:t>
       </w:r>
-      <w:proofErr w:type="spellEnd"/>
     </w:p>
     <w:p>
       <w:pPr>
         <w:ind w:firstLine="708"/>
       </w:pPr>
       <w:r>
+        <w:rPr>
+          <w:noProof/>
+        </w:rPr>
         <w:lastRenderedPageBreak/>
         <w:drawing>
           <wp:inline distT="0" distB="0" distL="0" distR="0" wp14:anchorId="340F0EC0" wp14:editId="2BBBF68E">
@@ -1156,14 +1122,12 @@
       <w:r>
         <w:t xml:space="preserve">Код программы окна </w:t>
       </w:r>
-      <w:proofErr w:type="spellStart"/>
       <w:r>
         <w:rPr>
           <w:lang w:val="en-US"/>
         </w:rPr>
         <w:t>MainWindows</w:t>
       </w:r>
-      <w:proofErr w:type="spellEnd"/>
       <w:r>
         <w:t>.</w:t>
       </w:r>
@@ -1179,6 +1143,9 @@
         <w:ind w:firstLine="708"/>
       </w:pPr>
       <w:r>
+        <w:rPr>
+          <w:noProof/>
+        </w:rPr>
         <w:drawing>
           <wp:inline distT="0" distB="0" distL="0" distR="0" wp14:anchorId="4A501BF9" wp14:editId="7E4DFA0B">
             <wp:extent cx="4315427" cy="3019846"/>
@@ -1226,14 +1193,12 @@
       <w:r>
         <w:t xml:space="preserve">Код программы </w:t>
       </w:r>
-      <w:proofErr w:type="spellStart"/>
       <w:r>
         <w:rPr>
           <w:lang w:val="en-US"/>
         </w:rPr>
         <w:t>FirstWindow.cs</w:t>
       </w:r>
-      <w:proofErr w:type="spellEnd"/>
     </w:p>
     <w:p>
       <w:pPr>
@@ -1244,6 +1209,7 @@
       </w:pPr>
       <w:r>
         <w:rPr>
+          <w:noProof/>
           <w:lang w:val="en-US"/>
         </w:rPr>
         <w:drawing>
@@ -1299,6 +1265,7 @@
       </w:r>
       <w:r>
         <w:rPr>
+          <w:noProof/>
           <w:lang w:val="en-US"/>
         </w:rPr>
         <w:drawing>
@@ -1337,8 +1304,6 @@
           </wp:inline>
         </w:drawing>
       </w:r>
-      <w:bookmarkStart w:id="0" w:name="_GoBack"/>
-      <w:bookmarkEnd w:id="0"/>
     </w:p>
     <w:p>
       <w:pPr>
@@ -1349,6 +1314,7 @@
       </w:pPr>
       <w:r>
         <w:rPr>
+          <w:noProof/>
           <w:lang w:val="en-US"/>
         </w:rPr>
         <w:drawing>

</xml_diff>